<commit_message>
Update script and document
Signed-off-by: woodrabbit <woodrabbit@qq.com>
</commit_message>
<xml_diff>
--- a/lfs-7.7-systemd/documents/openEuler开源创新实践课课前准备_v1.3.1.docx
+++ b/lfs-7.7-systemd/documents/openEuler开源创新实践课课前准备_v1.3.1.docx
@@ -392,16 +392,16 @@
         </w:sectPr>
       </w:pPr>
     </w:p>
-    <w:bookmarkStart w:id="0" w:name="_Toc437504216" w:displacedByCustomXml="next"/>
-    <w:bookmarkStart w:id="1" w:name="_Toc227138864" w:displacedByCustomXml="next"/>
-    <w:bookmarkStart w:id="2" w:name="_Toc218425197" w:displacedByCustomXml="next"/>
-    <w:bookmarkStart w:id="3" w:name="_Ref218423379" w:displacedByCustomXml="next"/>
-    <w:bookmarkStart w:id="4" w:name="_Ref218422900" w:displacedByCustomXml="next"/>
-    <w:bookmarkStart w:id="5" w:name="_Ref218422894" w:displacedByCustomXml="next"/>
-    <w:bookmarkStart w:id="6" w:name="_Ref218072047" w:displacedByCustomXml="next"/>
-    <w:bookmarkStart w:id="7" w:name="_Ref218071784" w:displacedByCustomXml="next"/>
-    <w:bookmarkStart w:id="8" w:name="_Ref218071624" w:displacedByCustomXml="next"/>
-    <w:bookmarkStart w:id="9" w:name="_Ref218071467" w:displacedByCustomXml="next"/>
+    <w:bookmarkStart w:id="0" w:name="_Ref218071467" w:displacedByCustomXml="next"/>
+    <w:bookmarkStart w:id="1" w:name="_Ref218071624" w:displacedByCustomXml="next"/>
+    <w:bookmarkStart w:id="2" w:name="_Ref218071784" w:displacedByCustomXml="next"/>
+    <w:bookmarkStart w:id="3" w:name="_Ref218072047" w:displacedByCustomXml="next"/>
+    <w:bookmarkStart w:id="4" w:name="_Ref218422894" w:displacedByCustomXml="next"/>
+    <w:bookmarkStart w:id="5" w:name="_Ref218422900" w:displacedByCustomXml="next"/>
+    <w:bookmarkStart w:id="6" w:name="_Ref218423379" w:displacedByCustomXml="next"/>
+    <w:bookmarkStart w:id="7" w:name="_Toc218425197" w:displacedByCustomXml="next"/>
+    <w:bookmarkStart w:id="8" w:name="_Toc227138864" w:displacedByCustomXml="next"/>
+    <w:bookmarkStart w:id="9" w:name="_Toc437504216" w:displacedByCustomXml="next"/>
     <w:sdt>
       <w:sdtPr>
         <w:rPr>
@@ -1282,8 +1282,8 @@
       <w:pPr>
         <w:pStyle w:val="Heading1"/>
       </w:pPr>
-      <w:bookmarkStart w:id="10" w:name="_Toc466755571"/>
-      <w:bookmarkStart w:id="11" w:name="_Toc119858858"/>
+      <w:bookmarkStart w:id="10" w:name="_Toc119858858"/>
+      <w:bookmarkStart w:id="11" w:name="_Toc466755571"/>
       <w:bookmarkEnd w:id="9"/>
       <w:bookmarkEnd w:id="8"/>
       <w:bookmarkEnd w:id="7"/>
@@ -1301,7 +1301,7 @@
         <w:lastRenderedPageBreak/>
         <w:t>知识和技能准备</w:t>
       </w:r>
-      <w:bookmarkEnd w:id="11"/>
+      <w:bookmarkEnd w:id="10"/>
     </w:p>
     <w:p>
       <w:pPr>
@@ -1488,13 +1488,8 @@
         <w:t>B</w:t>
       </w:r>
       <w:r>
-        <w:t xml:space="preserve">en </w:t>
-      </w:r>
-      <w:proofErr w:type="spellStart"/>
-      <w:r>
-        <w:t>Klemens</w:t>
-      </w:r>
-      <w:proofErr w:type="spellEnd"/>
+        <w:t>en Klemens</w:t>
+      </w:r>
       <w:r>
         <w:t xml:space="preserve"> </w:t>
       </w:r>
@@ -2655,7 +2650,19 @@
         <w:rPr>
           <w:rFonts w:hint="eastAsia"/>
         </w:rPr>
-        <w:t>注意：本实验所用虚拟机软件是</w:t>
+        <w:t>注意：本</w:t>
+      </w:r>
+      <w:r>
+        <w:rPr>
+          <w:rFonts w:hint="eastAsia"/>
+        </w:rPr>
+        <w:t>示例</w:t>
+      </w:r>
+      <w:r>
+        <w:rPr>
+          <w:rFonts w:hint="eastAsia"/>
+        </w:rPr>
+        <w:t>所用虚拟机软件是</w:t>
       </w:r>
       <w:r>
         <w:t>Oracle VM VirtualBox 6.1</w:t>
@@ -2665,6 +2672,27 @@
           <w:rFonts w:hint="eastAsia"/>
         </w:rPr>
         <w:t>。</w:t>
+      </w:r>
+      <w:r>
+        <w:rPr>
+          <w:rFonts w:hint="eastAsia"/>
+        </w:rPr>
+        <w:t>同学们做实验的时候</w:t>
+      </w:r>
+      <w:r>
+        <w:rPr>
+          <w:rFonts w:hint="eastAsia"/>
+        </w:rPr>
+        <w:t>6</w:t>
+      </w:r>
+      <w:r>
+        <w:t>.x/7.x</w:t>
+      </w:r>
+      <w:r>
+        <w:rPr>
+          <w:rFonts w:hint="eastAsia"/>
+        </w:rPr>
+        <w:t>版本都可以。</w:t>
       </w:r>
     </w:p>
     <w:p>
@@ -2739,41 +2767,65 @@
           <w:numId w:val="50"/>
         </w:numPr>
       </w:pPr>
-      <w:proofErr w:type="spellStart"/>
-      <w:r>
-        <w:rPr>
-          <w:rFonts w:hint="eastAsia"/>
-        </w:rPr>
-        <w:t>o</w:t>
-      </w:r>
-      <w:r>
-        <w:t>penEuler</w:t>
-      </w:r>
-      <w:proofErr w:type="spellEnd"/>
-      <w:r>
-        <w:t xml:space="preserve"> 20.09</w:t>
-      </w:r>
-      <w:r>
-        <w:t xml:space="preserve"> </w:t>
-      </w:r>
-      <w:r>
-        <w:rPr>
-          <w:rFonts w:hint="eastAsia"/>
-        </w:rPr>
-        <w:t>安装镜像</w:t>
-      </w:r>
-      <w:r>
-        <w:rPr>
-          <w:rFonts w:hint="eastAsia"/>
-        </w:rPr>
-        <w:t>：</w:t>
+      <w:r>
+        <w:rPr>
+          <w:rFonts w:hint="eastAsia"/>
+        </w:rPr>
+        <w:t>下载</w:t>
+      </w:r>
+      <w:r>
+        <w:t>openEuler-20.09-x86_64-dvd.iso</w:t>
+      </w:r>
+      <w:r>
+        <w:t>镜像，其大小接近</w:t>
+      </w:r>
+      <w:r>
+        <w:t>4G</w:t>
+      </w:r>
+      <w:r>
+        <w:t>。在这里</w:t>
+      </w:r>
+      <w:r>
+        <w:rPr>
+          <w:rFonts w:hint="eastAsia"/>
+        </w:rPr>
+        <w:t>（</w:t>
       </w:r>
       <w:hyperlink r:id="rId14" w:history="1">
         <w:r>
           <w:rPr>
             <w:rStyle w:val="Hyperlink"/>
           </w:rPr>
-          <w:t>https://repo.openeuler.org/openEuler-20.09/ISO/x86_64/openEuler-20.09-x86_64-dvd.iso</w:t>
+          <w:t>https://www.openeuler.org/zh/mirror/list/</w:t>
+        </w:r>
+      </w:hyperlink>
+      <w:r>
+        <w:t xml:space="preserve"> </w:t>
+      </w:r>
+      <w:r>
+        <w:rPr>
+          <w:rFonts w:hint="eastAsia"/>
+        </w:rPr>
+        <w:t>）</w:t>
+      </w:r>
+      <w:r>
+        <w:t>找一条适合自己网络环境网速比较快的链接</w:t>
+      </w:r>
+      <w:r>
+        <w:rPr>
+          <w:rFonts w:hint="eastAsia"/>
+        </w:rPr>
+        <w:t>，</w:t>
+      </w:r>
+      <w:r>
+        <w:t>比如：</w:t>
+      </w:r>
+      <w:hyperlink r:id="rId15" w:history="1">
+        <w:r>
+          <w:rPr>
+            <w:rStyle w:val="Hyperlink"/>
+          </w:rPr>
+          <w:t>https://repo.huaweicloud.com/openeuler/openEuler-20.09/ISO/x86_64/openEuler-20.09-x86_64-dvd.iso</w:t>
         </w:r>
       </w:hyperlink>
       <w:r>
@@ -2987,8 +3039,8 @@
           <w:lang w:eastAsia="zh-CN"/>
         </w:rPr>
       </w:pPr>
-      <w:bookmarkStart w:id="19" w:name="_Toc76155782"/>
-      <w:bookmarkStart w:id="20" w:name="_Toc119858866"/>
+      <w:bookmarkStart w:id="19" w:name="_Toc119858866"/>
+      <w:bookmarkStart w:id="20" w:name="_Toc76155782"/>
       <w:r>
         <w:rPr>
           <w:rFonts w:hint="eastAsia"/>
@@ -2997,7 +3049,7 @@
         <w:lastRenderedPageBreak/>
         <w:t>了解开源社区的开发流程</w:t>
       </w:r>
-      <w:bookmarkEnd w:id="20"/>
+      <w:bookmarkEnd w:id="19"/>
     </w:p>
     <w:p>
       <w:pPr>
@@ -3032,7 +3084,7 @@
         </w:rPr>
         <w:t>社区”视频</w:t>
       </w:r>
-      <w:bookmarkEnd w:id="19"/>
+      <w:bookmarkEnd w:id="20"/>
       <w:r>
         <w:rPr>
           <w:rStyle w:val="FootnoteReference"/>
@@ -3244,14 +3296,14 @@
         <w:pStyle w:val="12"/>
       </w:pPr>
     </w:p>
-    <w:bookmarkEnd w:id="10"/>
+    <w:bookmarkEnd w:id="11"/>
     <w:p>
       <w:pPr>
         <w:pStyle w:val="12"/>
       </w:pPr>
     </w:p>
     <w:sectPr>
-      <w:headerReference w:type="default" r:id="rId15"/>
+      <w:headerReference w:type="default" r:id="rId16"/>
       <w:pgSz w:w="11906" w:h="16838" w:code="9"/>
       <w:pgMar w:top="1701" w:right="1134" w:bottom="1701" w:left="1134" w:header="567" w:footer="567" w:gutter="0"/>
       <w:pgNumType w:start="1"/>
@@ -3664,17 +3716,9 @@
         <w:rPr>
           <w:rFonts w:hint="eastAsia"/>
         </w:rPr>
-        <w:t>技术》课程，</w:t>
-      </w:r>
-      <w:proofErr w:type="gramStart"/>
-      <w:r>
-        <w:rPr>
-          <w:rFonts w:hint="eastAsia"/>
-        </w:rPr>
-        <w:t>在“</w:t>
+        <w:t>技术》课程，在“</w:t>
       </w:r>
       <w:proofErr w:type="spellStart"/>
-      <w:proofErr w:type="gramEnd"/>
       <w:r>
         <w:rPr>
           <w:rFonts w:hint="eastAsia"/>
@@ -15747,7 +15791,12 @@
 </file>
 
 <file path=customXml/item2.xml><?xml version="1.0" encoding="utf-8"?>
-<b:Sources xmlns:b="http://schemas.openxmlformats.org/officeDocument/2006/bibliography" xmlns="http://schemas.openxmlformats.org/officeDocument/2006/bibliography" SelectedStyle="\APA.XSL" StyleName="APA"/>
+<?mso-contentType ?>
+<FormTemplates xmlns="http://schemas.microsoft.com/sharepoint/v3/contenttype/forms">
+  <Display>DocumentLibraryForm</Display>
+  <Edit>DocumentLibraryForm</Edit>
+  <New>DocumentLibraryForm</New>
+</FormTemplates>
 </file>
 
 <file path=customXml/item3.xml><?xml version="1.0" encoding="utf-8"?>
@@ -15891,12 +15940,7 @@
 </file>
 
 <file path=customXml/item4.xml><?xml version="1.0" encoding="utf-8"?>
-<?mso-contentType ?>
-<FormTemplates xmlns="http://schemas.microsoft.com/sharepoint/v3/contenttype/forms">
-  <Display>DocumentLibraryForm</Display>
-  <Edit>DocumentLibraryForm</Edit>
-  <New>DocumentLibraryForm</New>
-</FormTemplates>
+<b:Sources xmlns:b="http://schemas.openxmlformats.org/officeDocument/2006/bibliography" xmlns="http://schemas.openxmlformats.org/officeDocument/2006/bibliography" SelectedStyle="\APA.XSL" StyleName="APA"/>
 </file>
 
 <file path=customXml/itemProps1.xml><?xml version="1.0" encoding="utf-8"?>
@@ -15909,9 +15953,9 @@
 </file>
 
 <file path=customXml/itemProps2.xml><?xml version="1.0" encoding="utf-8"?>
-<ds:datastoreItem xmlns:ds="http://schemas.openxmlformats.org/officeDocument/2006/customXml" ds:itemID="{5190779A-474C-45BF-91FB-DE9340FD88C3}">
+<ds:datastoreItem xmlns:ds="http://schemas.openxmlformats.org/officeDocument/2006/customXml" ds:itemID="{EEA82ABF-3C64-4AD6-A3F8-BF7B6BBD7965}">
   <ds:schemaRefs>
-    <ds:schemaRef ds:uri="http://schemas.openxmlformats.org/officeDocument/2006/bibliography"/>
+    <ds:schemaRef ds:uri="http://schemas.microsoft.com/sharepoint/v3/contenttype/forms"/>
   </ds:schemaRefs>
 </ds:datastoreItem>
 </file>
@@ -15935,9 +15979,9 @@
 </file>
 
 <file path=customXml/itemProps4.xml><?xml version="1.0" encoding="utf-8"?>
-<ds:datastoreItem xmlns:ds="http://schemas.openxmlformats.org/officeDocument/2006/customXml" ds:itemID="{EEA82ABF-3C64-4AD6-A3F8-BF7B6BBD7965}">
+<ds:datastoreItem xmlns:ds="http://schemas.openxmlformats.org/officeDocument/2006/customXml" ds:itemID="{5190779A-474C-45BF-91FB-DE9340FD88C3}">
   <ds:schemaRefs>
-    <ds:schemaRef ds:uri="http://schemas.microsoft.com/sharepoint/v3/contenttype/forms"/>
+    <ds:schemaRef ds:uri="http://schemas.openxmlformats.org/officeDocument/2006/bibliography"/>
   </ds:schemaRefs>
 </ds:datastoreItem>
 </file>
</xml_diff>